<commit_message>
update database design and all value
</commit_message>
<xml_diff>
--- a/Documents/DatabaseDesign.docx
+++ b/Documents/DatabaseDesign.docx
@@ -44,19 +44,20 @@
     <w:tbl>
       <w:tblPr>
         <w:tblStyle w:val="TableGrid"/>
-        <w:tblW w:w="10560" w:type="dxa"/>
+        <w:tblW w:w="10475" w:type="dxa"/>
         <w:jc w:val="center"/>
         <w:tblLook w:val="04A0" w:firstRow="1" w:lastRow="0" w:firstColumn="1" w:lastColumn="0" w:noHBand="0" w:noVBand="1"/>
       </w:tblPr>
       <w:tblGrid>
         <w:gridCol w:w="723"/>
         <w:gridCol w:w="1189"/>
-        <w:gridCol w:w="1532"/>
+        <w:gridCol w:w="1526"/>
         <w:gridCol w:w="1350"/>
+        <w:gridCol w:w="605"/>
         <w:gridCol w:w="843"/>
-        <w:gridCol w:w="1789"/>
-        <w:gridCol w:w="1629"/>
-        <w:gridCol w:w="1505"/>
+        <w:gridCol w:w="1392"/>
+        <w:gridCol w:w="1241"/>
+        <w:gridCol w:w="1606"/>
       </w:tblGrid>
       <w:tr>
         <w:trPr>
@@ -108,12 +109,11 @@
         </w:tc>
         <w:tc>
           <w:tcPr>
-            <w:tcW w:w="1556" w:type="dxa"/>
-          </w:tcPr>
-          <w:p>
-            <w:pPr>
-              <w:spacing w:after="0" w:line="240" w:lineRule="auto"/>
-              <w:jc w:val="center"/>
+            <w:tcW w:w="1526" w:type="dxa"/>
+          </w:tcPr>
+          <w:p>
+            <w:pPr>
+              <w:spacing w:after="0" w:line="240" w:lineRule="auto"/>
               <w:rPr>
                 <w:rFonts w:ascii="Times New Roman" w:eastAsia="Times New Roman" w:hAnsi="Times New Roman" w:cs="Times New Roman"/>
                 <w:sz w:val="24"/>
@@ -152,6 +152,28 @@
         </w:tc>
         <w:tc>
           <w:tcPr>
+            <w:tcW w:w="605" w:type="dxa"/>
+          </w:tcPr>
+          <w:p>
+            <w:pPr>
+              <w:spacing w:after="0" w:line="240" w:lineRule="auto"/>
+              <w:jc w:val="both"/>
+              <w:rPr>
+                <w:rFonts w:ascii="Times New Roman" w:eastAsia="Times New Roman" w:hAnsi="Times New Roman" w:cs="Times New Roman"/>
+                <w:sz w:val="24"/>
+              </w:rPr>
+            </w:pPr>
+            <w:r>
+              <w:rPr>
+                <w:rFonts w:ascii="Times New Roman" w:eastAsia="Times New Roman" w:hAnsi="Times New Roman" w:cs="Times New Roman"/>
+                <w:sz w:val="24"/>
+              </w:rPr>
+              <w:t>VIP</w:t>
+            </w:r>
+          </w:p>
+        </w:tc>
+        <w:tc>
+          <w:tcPr>
             <w:tcW w:w="843" w:type="dxa"/>
           </w:tcPr>
           <w:p>
@@ -174,51 +196,55 @@
         </w:tc>
         <w:tc>
           <w:tcPr>
-            <w:tcW w:w="1748" w:type="dxa"/>
-          </w:tcPr>
-          <w:p>
-            <w:pPr>
-              <w:spacing w:after="0" w:line="240" w:lineRule="auto"/>
-              <w:jc w:val="both"/>
-              <w:rPr>
-                <w:rFonts w:ascii="Times New Roman" w:eastAsia="Times New Roman" w:hAnsi="Times New Roman" w:cs="Times New Roman"/>
-                <w:sz w:val="24"/>
-              </w:rPr>
-            </w:pPr>
-            <w:r>
-              <w:rPr>
-                <w:rFonts w:ascii="Times New Roman" w:eastAsia="Times New Roman" w:hAnsi="Times New Roman" w:cs="Times New Roman"/>
-                <w:sz w:val="24"/>
-              </w:rPr>
-              <w:t>GoogleCalendar</w:t>
-            </w:r>
-          </w:p>
-        </w:tc>
-        <w:tc>
-          <w:tcPr>
-            <w:tcW w:w="1629" w:type="dxa"/>
-          </w:tcPr>
-          <w:p>
-            <w:pPr>
-              <w:spacing w:after="0" w:line="240" w:lineRule="auto"/>
-              <w:jc w:val="both"/>
-              <w:rPr>
-                <w:rFonts w:ascii="Times New Roman" w:eastAsia="Times New Roman" w:hAnsi="Times New Roman" w:cs="Times New Roman"/>
-                <w:sz w:val="24"/>
-              </w:rPr>
-            </w:pPr>
-            <w:r>
-              <w:rPr>
-                <w:rFonts w:ascii="Times New Roman" w:eastAsia="Times New Roman" w:hAnsi="Times New Roman" w:cs="Times New Roman"/>
-                <w:sz w:val="24"/>
-              </w:rPr>
-              <w:t>LocalCalendar</w:t>
-            </w:r>
-          </w:p>
-        </w:tc>
-        <w:tc>
-          <w:tcPr>
-            <w:tcW w:w="1522" w:type="dxa"/>
+            <w:tcW w:w="1392" w:type="dxa"/>
+          </w:tcPr>
+          <w:p>
+            <w:pPr>
+              <w:spacing w:after="0" w:line="240" w:lineRule="auto"/>
+              <w:jc w:val="both"/>
+              <w:rPr>
+                <w:rFonts w:ascii="Times New Roman" w:eastAsia="Times New Roman" w:hAnsi="Times New Roman" w:cs="Times New Roman"/>
+                <w:sz w:val="24"/>
+              </w:rPr>
+            </w:pPr>
+            <w:proofErr w:type="spellStart"/>
+            <w:r>
+              <w:rPr>
+                <w:rFonts w:ascii="Times New Roman" w:eastAsia="Times New Roman" w:hAnsi="Times New Roman" w:cs="Times New Roman"/>
+                <w:sz w:val="24"/>
+              </w:rPr>
+              <w:t>GoogleC</w:t>
+            </w:r>
+            <w:proofErr w:type="spellEnd"/>
+          </w:p>
+        </w:tc>
+        <w:tc>
+          <w:tcPr>
+            <w:tcW w:w="1241" w:type="dxa"/>
+          </w:tcPr>
+          <w:p>
+            <w:pPr>
+              <w:spacing w:after="0" w:line="240" w:lineRule="auto"/>
+              <w:jc w:val="both"/>
+              <w:rPr>
+                <w:rFonts w:ascii="Times New Roman" w:eastAsia="Times New Roman" w:hAnsi="Times New Roman" w:cs="Times New Roman"/>
+                <w:sz w:val="24"/>
+              </w:rPr>
+            </w:pPr>
+            <w:r>
+              <w:rPr>
+                <w:rFonts w:ascii="Times New Roman" w:eastAsia="Times New Roman" w:hAnsi="Times New Roman" w:cs="Times New Roman"/>
+                <w:sz w:val="24"/>
+              </w:rPr>
+              <w:t>LocalC</w:t>
+            </w:r>
+            <w:bookmarkStart w:id="0" w:name="_GoBack"/>
+            <w:bookmarkEnd w:id="0"/>
+          </w:p>
+        </w:tc>
+        <w:tc>
+          <w:tcPr>
+            <w:tcW w:w="1606" w:type="dxa"/>
           </w:tcPr>
           <w:p>
             <w:pPr>
@@ -289,7 +315,7 @@
         </w:tc>
         <w:tc>
           <w:tcPr>
-            <w:tcW w:w="1556" w:type="dxa"/>
+            <w:tcW w:w="1526" w:type="dxa"/>
           </w:tcPr>
           <w:p>
             <w:pPr>
@@ -333,6 +359,28 @@
         </w:tc>
         <w:tc>
           <w:tcPr>
+            <w:tcW w:w="605" w:type="dxa"/>
+          </w:tcPr>
+          <w:p>
+            <w:pPr>
+              <w:spacing w:after="0" w:line="240" w:lineRule="auto"/>
+              <w:jc w:val="both"/>
+              <w:rPr>
+                <w:rFonts w:ascii="Times New Roman" w:eastAsia="Times New Roman" w:hAnsi="Times New Roman" w:cs="Times New Roman"/>
+                <w:sz w:val="24"/>
+              </w:rPr>
+            </w:pPr>
+            <w:r>
+              <w:rPr>
+                <w:rFonts w:ascii="Times New Roman" w:eastAsia="Times New Roman" w:hAnsi="Times New Roman" w:cs="Times New Roman"/>
+                <w:sz w:val="24"/>
+              </w:rPr>
+              <w:t>true</w:t>
+            </w:r>
+          </w:p>
+        </w:tc>
+        <w:tc>
+          <w:tcPr>
             <w:tcW w:w="843" w:type="dxa"/>
           </w:tcPr>
           <w:p>
@@ -355,7 +403,7 @@
         </w:tc>
         <w:tc>
           <w:tcPr>
-            <w:tcW w:w="1748" w:type="dxa"/>
+            <w:tcW w:w="1392" w:type="dxa"/>
           </w:tcPr>
           <w:p>
             <w:pPr>
@@ -377,7 +425,7 @@
         </w:tc>
         <w:tc>
           <w:tcPr>
-            <w:tcW w:w="1629" w:type="dxa"/>
+            <w:tcW w:w="1241" w:type="dxa"/>
           </w:tcPr>
           <w:p>
             <w:pPr>
@@ -399,7 +447,7 @@
         </w:tc>
         <w:tc>
           <w:tcPr>
-            <w:tcW w:w="1522" w:type="dxa"/>
+            <w:tcW w:w="1606" w:type="dxa"/>
           </w:tcPr>
           <w:p>
             <w:pPr>
@@ -456,7 +504,7 @@
         </w:tc>
         <w:tc>
           <w:tcPr>
-            <w:tcW w:w="1556" w:type="dxa"/>
+            <w:tcW w:w="1526" w:type="dxa"/>
           </w:tcPr>
           <w:p>
             <w:pPr>
@@ -486,6 +534,21 @@
         </w:tc>
         <w:tc>
           <w:tcPr>
+            <w:tcW w:w="605" w:type="dxa"/>
+          </w:tcPr>
+          <w:p>
+            <w:pPr>
+              <w:spacing w:after="0" w:line="240" w:lineRule="auto"/>
+              <w:jc w:val="both"/>
+              <w:rPr>
+                <w:rFonts w:ascii="Times New Roman" w:eastAsia="Times New Roman" w:hAnsi="Times New Roman" w:cs="Times New Roman"/>
+                <w:sz w:val="24"/>
+              </w:rPr>
+            </w:pPr>
+          </w:p>
+        </w:tc>
+        <w:tc>
+          <w:tcPr>
             <w:tcW w:w="843" w:type="dxa"/>
           </w:tcPr>
           <w:p>
@@ -501,37 +564,37 @@
         </w:tc>
         <w:tc>
           <w:tcPr>
-            <w:tcW w:w="1748" w:type="dxa"/>
-          </w:tcPr>
-          <w:p>
-            <w:pPr>
-              <w:spacing w:after="0" w:line="240" w:lineRule="auto"/>
-              <w:jc w:val="both"/>
-              <w:rPr>
-                <w:rFonts w:ascii="Times New Roman" w:eastAsia="Times New Roman" w:hAnsi="Times New Roman" w:cs="Times New Roman"/>
-                <w:sz w:val="24"/>
-              </w:rPr>
-            </w:pPr>
-          </w:p>
-        </w:tc>
-        <w:tc>
-          <w:tcPr>
-            <w:tcW w:w="1629" w:type="dxa"/>
-          </w:tcPr>
-          <w:p>
-            <w:pPr>
-              <w:spacing w:after="0" w:line="240" w:lineRule="auto"/>
-              <w:jc w:val="both"/>
-              <w:rPr>
-                <w:rFonts w:ascii="Times New Roman" w:eastAsia="Times New Roman" w:hAnsi="Times New Roman" w:cs="Times New Roman"/>
-                <w:sz w:val="24"/>
-              </w:rPr>
-            </w:pPr>
-          </w:p>
-        </w:tc>
-        <w:tc>
-          <w:tcPr>
-            <w:tcW w:w="1522" w:type="dxa"/>
+            <w:tcW w:w="1392" w:type="dxa"/>
+          </w:tcPr>
+          <w:p>
+            <w:pPr>
+              <w:spacing w:after="0" w:line="240" w:lineRule="auto"/>
+              <w:jc w:val="both"/>
+              <w:rPr>
+                <w:rFonts w:ascii="Times New Roman" w:eastAsia="Times New Roman" w:hAnsi="Times New Roman" w:cs="Times New Roman"/>
+                <w:sz w:val="24"/>
+              </w:rPr>
+            </w:pPr>
+          </w:p>
+        </w:tc>
+        <w:tc>
+          <w:tcPr>
+            <w:tcW w:w="1241" w:type="dxa"/>
+          </w:tcPr>
+          <w:p>
+            <w:pPr>
+              <w:spacing w:after="0" w:line="240" w:lineRule="auto"/>
+              <w:jc w:val="both"/>
+              <w:rPr>
+                <w:rFonts w:ascii="Times New Roman" w:eastAsia="Times New Roman" w:hAnsi="Times New Roman" w:cs="Times New Roman"/>
+                <w:sz w:val="24"/>
+              </w:rPr>
+            </w:pPr>
+          </w:p>
+        </w:tc>
+        <w:tc>
+          <w:tcPr>
+            <w:tcW w:w="1606" w:type="dxa"/>
           </w:tcPr>
           <w:p>
             <w:pPr>
@@ -1653,8 +1716,6 @@
         </w:rPr>
         <w:t>This table stores all meeting requests and responds. Type of each column:</w:t>
       </w:r>
-      <w:bookmarkStart w:id="0" w:name="_GoBack"/>
-      <w:bookmarkEnd w:id="0"/>
     </w:p>
     <w:p>
       <w:pPr>
@@ -2744,7 +2805,7 @@
 </file>
 
 <file path=customXml/itemProps1.xml><?xml version="1.0" encoding="utf-8"?>
-<ds:datastoreItem xmlns:ds="http://schemas.openxmlformats.org/officeDocument/2006/customXml" ds:itemID="{54A13B09-22EB-43D5-AEC5-F9796E7DC616}">
+<ds:datastoreItem xmlns:ds="http://schemas.openxmlformats.org/officeDocument/2006/customXml" ds:itemID="{44D306DA-5711-4121-AE8D-D4D6941CAA54}">
   <ds:schemaRefs>
     <ds:schemaRef ds:uri="http://schemas.openxmlformats.org/officeDocument/2006/bibliography"/>
   </ds:schemaRefs>

</xml_diff>